<commit_message>
Update Project Charter [18/9/2025]
</commit_message>
<xml_diff>
--- a/Project_Charter.docx
+++ b/Project_Charter.docx
@@ -345,14 +345,7 @@
           <w:rFonts w:ascii="Times New Roman" w:hAnsi="Times New Roman" w:cs="Times New Roman"/>
           <w:sz w:val="26"/>
         </w:rPr>
-        <w:t xml:space="preserve"> –</w:t>
-      </w:r>
-      <w:r>
-        <w:rPr>
-          <w:rFonts w:ascii="Times New Roman" w:hAnsi="Times New Roman" w:cs="Times New Roman"/>
-          <w:sz w:val="26"/>
-        </w:rPr>
-        <w:t xml:space="preserve">News E-Commerce Hub </w:t>
+        <w:t xml:space="preserve"> –News E-Commerce Hub </w:t>
       </w:r>
       <w:r>
         <w:rPr>
@@ -629,15 +622,23 @@
           <w:sz w:val="26"/>
           <w:szCs w:val="26"/>
         </w:rPr>
-        <w:t>Mục tiêu của dự án được xác đị</w:t>
-      </w:r>
-      <w:r>
-        <w:rPr>
-          <w:rFonts w:ascii="Times New Roman" w:eastAsiaTheme="minorHAnsi" w:hAnsi="Times New Roman" w:cs="Times New Roman"/>
-          <w:sz w:val="26"/>
-          <w:szCs w:val="26"/>
-        </w:rPr>
-        <w:t>nh theo mô hình SMART:</w:t>
+        <w:t>Các mục tiêu của dự án được xác định theo mô hình SMART để đảm bảo tính khả thi và đo lường đượ</w:t>
+      </w:r>
+      <w:r>
+        <w:rPr>
+          <w:rFonts w:ascii="Times New Roman" w:eastAsiaTheme="minorHAnsi" w:hAnsi="Times New Roman" w:cs="Times New Roman"/>
+          <w:sz w:val="26"/>
+          <w:szCs w:val="26"/>
+        </w:rPr>
+        <w:t>c.</w:t>
+      </w:r>
+      <w:r>
+        <w:rPr>
+          <w:rFonts w:ascii="Times New Roman" w:eastAsiaTheme="minorHAnsi" w:hAnsi="Times New Roman" w:cs="Times New Roman"/>
+          <w:sz w:val="26"/>
+          <w:szCs w:val="26"/>
+        </w:rPr>
+        <w:t xml:space="preserve"> Thứ nhất, tiêu chí Specific (Cụ thể), chức năng và mục đích của trang web đã được xác định rõ ràng. Dự án này sẽ phát triển một website bán hàng tích hợp trang tin, có nhiều chức năng cốt lõi như quản lý sản phẩm, danh mục, thương hiệu, hóa đơn... Ngoài ra, người dùng có thể thích, bình luận và chia sẻ sản phẩm cho bạn bè. Bên cạnh đó là các chức năng tin tức cơ bản như đăng bài viết, bình luận, thích, chia sẻ, và các tính năng mở rộng như vận chuyển và trang tin tức cũng được đưa vào dự án. </w:t>
       </w:r>
     </w:p>
     <w:p>
@@ -660,15 +661,8 @@
           <w:sz w:val="26"/>
           <w:szCs w:val="26"/>
         </w:rPr>
-        <w:t>Specific (Cụ thể): Phát triển một website thương mại điện tử tích hợp trang tin tứ</w:t>
-      </w:r>
-      <w:r>
-        <w:rPr>
-          <w:rFonts w:ascii="Times New Roman" w:eastAsiaTheme="minorHAnsi" w:hAnsi="Times New Roman" w:cs="Times New Roman"/>
-          <w:sz w:val="26"/>
-          <w:szCs w:val="26"/>
-        </w:rPr>
-        <w:t>c.</w:t>
+        <w:lastRenderedPageBreak/>
+        <w:t xml:space="preserve">Tiếp theo, về tiêu chí Measurable (Đo lường được), dự án đặt ra các thước đo rõ ràng. Với đội ngũ 5 thành viên, mục tiêu là hoàn thành đầy đủ số lượng chức năng cơ bản đã xác định, đảm bảo sản phẩm chạy trơn tru, không có lỗi nghiêm trọng, và đạt tỷ lệ thành công 95% trong các test case đã được định nghĩa cho các chức năng cốt lõi. Toàn bộ công việc sẽ được hoàn thành trong 3-4 Sprint, mỗi Sprint kéo dài 2 tuần, để đáp ứng tiến độ trước buổi báo cáo đồ án. </w:t>
       </w:r>
     </w:p>
     <w:p>
@@ -691,15 +685,7 @@
           <w:sz w:val="26"/>
           <w:szCs w:val="26"/>
         </w:rPr>
-        <w:t>Measurable (Đo lường được): Hoàn thành đầy đủ các chức năng cốt lõi (quản lý sản phẩm, giỏ hàng, thanh toán, quản lý đơn hàng, đăng bài viết, bình luận, v.v.), đạt tỷ lệ thành công 95% trong các test case đã định nghĩa và không có lỗi nghiêm trọ</w:t>
-      </w:r>
-      <w:r>
-        <w:rPr>
-          <w:rFonts w:ascii="Times New Roman" w:eastAsiaTheme="minorHAnsi" w:hAnsi="Times New Roman" w:cs="Times New Roman"/>
-          <w:sz w:val="26"/>
-          <w:szCs w:val="26"/>
-        </w:rPr>
-        <w:t>ng.</w:t>
+        <w:t xml:space="preserve">Về tiêu chí Achievable (Khả thi), mục tiêu này là hoàn toàn khả thi vì đội ngũ 5 thành viên đều có kiến thức nền tảng về công nghệ web PHP Laravel đây là một môn học song song với môn quản lý dự án phần mềm hiện tại và có khả năng cao xây dựng thành công dự án. </w:t>
       </w:r>
     </w:p>
     <w:p>
@@ -722,16 +708,7 @@
           <w:sz w:val="26"/>
           <w:szCs w:val="26"/>
         </w:rPr>
-        <w:lastRenderedPageBreak/>
-        <w:t>Achievable (Khả thi): Đội ngũ 5 thành viên đều có kiến thức về PHP Laravel và sẵn sàng học hỏi, làm việ</w:t>
-      </w:r>
-      <w:r>
-        <w:rPr>
-          <w:rFonts w:ascii="Times New Roman" w:eastAsiaTheme="minorHAnsi" w:hAnsi="Times New Roman" w:cs="Times New Roman"/>
-          <w:sz w:val="26"/>
-          <w:szCs w:val="26"/>
-        </w:rPr>
-        <w:t>c cùng nhau.</w:t>
+        <w:t xml:space="preserve">Tiêu chí Relevant (Liên quan) cũng được đáp ứng, khi dự án phục vụ trực tiếp cho mục tiêu học tập, giúp các thành viên áp dụng kiến thức lý thuyết về quản lý dự án vào thực tế tại môi trường học thuật. </w:t>
       </w:r>
     </w:p>
     <w:p>
@@ -754,7 +731,7 @@
           <w:sz w:val="26"/>
           <w:szCs w:val="26"/>
         </w:rPr>
-        <w:t>Relevant (Liên quan): Dự án trực tiếp phục vụ mục tiêu học tập, giúp áp dụng lý thuyết quản lý dự án vào thực tế</w:t>
+        <w:t>Cuối cùng, tiêu chí Time-bound (Có thời hạn) được tuân thủ nghiêm ngặt, với cam kết hoàn thành dự án trong khoảng thời gian từ 6 đến 8 tuần để đáp ứng tiến độ môn học [2].</w:t>
       </w:r>
       <w:r>
         <w:rPr>
@@ -763,29 +740,6 @@
           <w:szCs w:val="26"/>
         </w:rPr>
         <w:t>.</w:t>
-      </w:r>
-    </w:p>
-    <w:p>
-      <w:pPr>
-        <w:autoSpaceDE w:val="0"/>
-        <w:autoSpaceDN w:val="0"/>
-        <w:adjustRightInd w:val="0"/>
-        <w:spacing w:line="360" w:lineRule="auto"/>
-        <w:ind w:left="360" w:firstLine="360"/>
-        <w:jc w:val="both"/>
-        <w:rPr>
-          <w:rFonts w:ascii="Times New Roman" w:eastAsiaTheme="minorHAnsi" w:hAnsi="Times New Roman" w:cs="Times New Roman"/>
-          <w:sz w:val="26"/>
-          <w:szCs w:val="26"/>
-        </w:rPr>
-      </w:pPr>
-      <w:r>
-        <w:rPr>
-          <w:rFonts w:ascii="Times New Roman" w:eastAsiaTheme="minorHAnsi" w:hAnsi="Times New Roman" w:cs="Times New Roman"/>
-          <w:sz w:val="26"/>
-          <w:szCs w:val="26"/>
-        </w:rPr>
-        <w:t>Time-bound (Có thời hạn): Hoàn thành dự án trong khoảng thời gian từ 6-8 tuần, chia thành 3-4 Sprint, mỗi Sprint kéo dài 2 tuần.</w:t>
       </w:r>
     </w:p>
     <w:p>
@@ -828,6 +782,538 @@
     </w:p>
     <w:p>
       <w:pPr>
+        <w:autoSpaceDE w:val="0"/>
+        <w:autoSpaceDN w:val="0"/>
+        <w:adjustRightInd w:val="0"/>
+        <w:spacing w:line="360" w:lineRule="auto"/>
+        <w:ind w:left="360" w:firstLine="360"/>
+        <w:jc w:val="both"/>
+        <w:rPr>
+          <w:rFonts w:ascii="Times New Roman" w:eastAsiaTheme="minorHAnsi" w:hAnsi="Times New Roman" w:cs="Times New Roman"/>
+          <w:sz w:val="26"/>
+          <w:szCs w:val="26"/>
+        </w:rPr>
+      </w:pPr>
+      <w:r>
+        <w:rPr>
+          <w:rFonts w:ascii="Times New Roman" w:eastAsiaTheme="minorHAnsi" w:hAnsi="Times New Roman" w:cs="Times New Roman"/>
+          <w:sz w:val="26"/>
+          <w:szCs w:val="26"/>
+        </w:rPr>
+        <w:t>Phạm vi của dự á</w:t>
+      </w:r>
+      <w:r>
+        <w:rPr>
+          <w:rFonts w:ascii="Times New Roman" w:eastAsiaTheme="minorHAnsi" w:hAnsi="Times New Roman" w:cs="Times New Roman"/>
+          <w:sz w:val="26"/>
+          <w:szCs w:val="26"/>
+        </w:rPr>
+        <w:t xml:space="preserve">n "NewsMart - E-commerce Hub" </w:t>
+      </w:r>
+      <w:r>
+        <w:rPr>
+          <w:rFonts w:ascii="Times New Roman" w:eastAsiaTheme="minorHAnsi" w:hAnsi="Times New Roman" w:cs="Times New Roman"/>
+          <w:sz w:val="26"/>
+          <w:szCs w:val="26"/>
+        </w:rPr>
+        <w:t>đảm bảo nhóm tập trung vào các mục tiêu đã đề ra và hoàn thành sản phẩm trong khung thời gian cho phép.</w:t>
+      </w:r>
+      <w:r>
+        <w:rPr>
+          <w:rFonts w:ascii="Times New Roman" w:eastAsiaTheme="minorHAnsi" w:hAnsi="Times New Roman" w:cs="Times New Roman"/>
+          <w:sz w:val="26"/>
+          <w:szCs w:val="26"/>
+        </w:rPr>
+        <w:t xml:space="preserve"> Chúng sẽ bao gồm các tính năng cốt lõi đó là Hệ thống thương mại điện tử, Hệ thống tin tức, Hệ thống quản trị.</w:t>
+      </w:r>
+    </w:p>
+    <w:p>
+      <w:pPr>
+        <w:autoSpaceDE w:val="0"/>
+        <w:autoSpaceDN w:val="0"/>
+        <w:adjustRightInd w:val="0"/>
+        <w:spacing w:line="360" w:lineRule="auto"/>
+        <w:ind w:left="360" w:firstLine="360"/>
+        <w:jc w:val="both"/>
+        <w:rPr>
+          <w:rFonts w:ascii="Times New Roman" w:eastAsiaTheme="minorHAnsi" w:hAnsi="Times New Roman" w:cs="Times New Roman"/>
+          <w:sz w:val="26"/>
+          <w:szCs w:val="26"/>
+        </w:rPr>
+      </w:pPr>
+      <w:r>
+        <w:rPr>
+          <w:rFonts w:ascii="Times New Roman" w:eastAsiaTheme="minorHAnsi" w:hAnsi="Times New Roman" w:cs="Times New Roman"/>
+          <w:sz w:val="26"/>
+          <w:szCs w:val="26"/>
+        </w:rPr>
+        <w:t xml:space="preserve">Cụ thể, hệ thống thương mại điện tử xây dựng tương tự </w:t>
+      </w:r>
+      <w:r>
+        <w:rPr>
+          <w:rFonts w:ascii="Times New Roman" w:eastAsiaTheme="minorHAnsi" w:hAnsi="Times New Roman" w:cs="Times New Roman"/>
+          <w:sz w:val="26"/>
+          <w:szCs w:val="26"/>
+        </w:rPr>
+        <w:t>nền tảng mua sắm trực tuyến với đầy đủ các chức năng cơ bản, bao gồm quản lý sản phẩm (thêm, sửa, xóa sản phẩm), quản lý danh mục và thương hiệu, chức năng giỏ hàng, quy trình thanh toán (tích hợp phương thức thanh toán cơ bản), và hệ thống quản lý đơn hàng.</w:t>
+      </w:r>
+    </w:p>
+    <w:p>
+      <w:pPr>
+        <w:autoSpaceDE w:val="0"/>
+        <w:autoSpaceDN w:val="0"/>
+        <w:adjustRightInd w:val="0"/>
+        <w:spacing w:line="360" w:lineRule="auto"/>
+        <w:ind w:left="360" w:firstLine="360"/>
+        <w:jc w:val="both"/>
+        <w:rPr>
+          <w:rFonts w:ascii="Times New Roman" w:eastAsiaTheme="minorHAnsi" w:hAnsi="Times New Roman" w:cs="Times New Roman"/>
+          <w:sz w:val="26"/>
+          <w:szCs w:val="26"/>
+        </w:rPr>
+      </w:pPr>
+      <w:r>
+        <w:rPr>
+          <w:rFonts w:ascii="Times New Roman" w:eastAsiaTheme="minorHAnsi" w:hAnsi="Times New Roman" w:cs="Times New Roman"/>
+          <w:sz w:val="26"/>
+          <w:szCs w:val="26"/>
+        </w:rPr>
+        <w:t xml:space="preserve">Hệ thống tin tức sẽ được tích hợp một như một tính năng mở rộng </w:t>
+      </w:r>
+      <w:r>
+        <w:rPr>
+          <w:rFonts w:ascii="Times New Roman" w:eastAsiaTheme="minorHAnsi" w:hAnsi="Times New Roman" w:cs="Times New Roman"/>
+          <w:sz w:val="26"/>
+          <w:szCs w:val="26"/>
+        </w:rPr>
+        <w:t>cho phép người dùng đăng tải các bài viết, đánh giá về sản phẩm, và chia sẻ thông tin hữu ích. Hệ thống cũng sẽ hỗ trợ các tính năng tương tác xã hội cơ bản như thích, bình luận và chia sẻ bài viết.</w:t>
+      </w:r>
+    </w:p>
+    <w:p>
+      <w:pPr>
+        <w:autoSpaceDE w:val="0"/>
+        <w:autoSpaceDN w:val="0"/>
+        <w:adjustRightInd w:val="0"/>
+        <w:spacing w:line="360" w:lineRule="auto"/>
+        <w:ind w:left="360" w:firstLine="360"/>
+        <w:jc w:val="both"/>
+        <w:rPr>
+          <w:rFonts w:ascii="Times New Roman" w:eastAsiaTheme="minorHAnsi" w:hAnsi="Times New Roman" w:cs="Times New Roman"/>
+          <w:sz w:val="26"/>
+          <w:szCs w:val="26"/>
+        </w:rPr>
+      </w:pPr>
+      <w:r>
+        <w:rPr>
+          <w:rFonts w:ascii="Times New Roman" w:eastAsiaTheme="minorHAnsi" w:hAnsi="Times New Roman" w:cs="Times New Roman"/>
+          <w:sz w:val="26"/>
+          <w:szCs w:val="26"/>
+        </w:rPr>
+        <w:lastRenderedPageBreak/>
+        <w:t>Dự án sẽ không bao gồm các tính năng phức tạp hoặc nằm ngoài phạm vi cốt lõi đã xác định, chẳng hạ</w:t>
+      </w:r>
+      <w:r>
+        <w:rPr>
+          <w:rFonts w:ascii="Times New Roman" w:eastAsiaTheme="minorHAnsi" w:hAnsi="Times New Roman" w:cs="Times New Roman"/>
+          <w:sz w:val="26"/>
+          <w:szCs w:val="26"/>
+        </w:rPr>
+        <w:t xml:space="preserve">n như </w:t>
+      </w:r>
+      <w:r>
+        <w:rPr>
+          <w:rFonts w:ascii="Times New Roman" w:eastAsiaTheme="minorHAnsi" w:hAnsi="Times New Roman" w:cs="Times New Roman"/>
+          <w:sz w:val="26"/>
+          <w:szCs w:val="26"/>
+        </w:rPr>
+        <w:t>Hệ thống thanh toán phức tạ</w:t>
+      </w:r>
+      <w:r>
+        <w:rPr>
+          <w:rFonts w:ascii="Times New Roman" w:eastAsiaTheme="minorHAnsi" w:hAnsi="Times New Roman" w:cs="Times New Roman"/>
+          <w:sz w:val="26"/>
+          <w:szCs w:val="26"/>
+        </w:rPr>
+        <w:t>p chẳng hạn việc k</w:t>
+      </w:r>
+      <w:r>
+        <w:rPr>
+          <w:rFonts w:ascii="Times New Roman" w:eastAsiaTheme="minorHAnsi" w:hAnsi="Times New Roman" w:cs="Times New Roman"/>
+          <w:sz w:val="26"/>
+          <w:szCs w:val="26"/>
+        </w:rPr>
+        <w:t>hông tích hợp các cổng thanh toán bên thứ ba như PayPal, Visa, hay các ví điện tử. Dự án chỉ tập trung vào một phương thức thanh toán cơ bản.</w:t>
+      </w:r>
+      <w:r>
+        <w:rPr>
+          <w:rFonts w:ascii="Times New Roman" w:eastAsiaTheme="minorHAnsi" w:hAnsi="Times New Roman" w:cs="Times New Roman"/>
+          <w:sz w:val="26"/>
+          <w:szCs w:val="26"/>
+        </w:rPr>
+        <w:t xml:space="preserve"> Thứ hai là các c</w:t>
+      </w:r>
+      <w:r>
+        <w:rPr>
+          <w:rFonts w:ascii="Times New Roman" w:eastAsiaTheme="minorHAnsi" w:hAnsi="Times New Roman" w:cs="Times New Roman"/>
+          <w:sz w:val="26"/>
+          <w:szCs w:val="26"/>
+        </w:rPr>
+        <w:t>hức năng vận chuyể</w:t>
+      </w:r>
+      <w:r>
+        <w:rPr>
+          <w:rFonts w:ascii="Times New Roman" w:eastAsiaTheme="minorHAnsi" w:hAnsi="Times New Roman" w:cs="Times New Roman"/>
+          <w:sz w:val="26"/>
+          <w:szCs w:val="26"/>
+        </w:rPr>
+        <w:t>n nâng cao như v</w:t>
+      </w:r>
+      <w:r>
+        <w:rPr>
+          <w:rFonts w:ascii="Times New Roman" w:eastAsiaTheme="minorHAnsi" w:hAnsi="Times New Roman" w:cs="Times New Roman"/>
+          <w:sz w:val="26"/>
+          <w:szCs w:val="26"/>
+        </w:rPr>
+        <w:t>iệc tích hợp các đơn vị vận chuyển bên ngoài.</w:t>
+      </w:r>
+      <w:r>
+        <w:rPr>
+          <w:rFonts w:ascii="Times New Roman" w:eastAsiaTheme="minorHAnsi" w:hAnsi="Times New Roman" w:cs="Times New Roman"/>
+          <w:sz w:val="26"/>
+          <w:szCs w:val="26"/>
+        </w:rPr>
+        <w:t xml:space="preserve"> Ngoài ra dự án cũng không tích hợp các chức năng xã hội nâng cao </w:t>
+      </w:r>
+      <w:r>
+        <w:rPr>
+          <w:rFonts w:ascii="Times New Roman" w:eastAsiaTheme="minorHAnsi" w:hAnsi="Times New Roman" w:cs="Times New Roman"/>
+          <w:sz w:val="26"/>
+          <w:szCs w:val="26"/>
+        </w:rPr>
+        <w:t>như nhắn tin trực tiếp giữa người dùng, livestream bán hàng, hay các hệ thống gợi ý sản phẩm phức tạp dự</w:t>
+      </w:r>
+      <w:r>
+        <w:rPr>
+          <w:rFonts w:ascii="Times New Roman" w:eastAsiaTheme="minorHAnsi" w:hAnsi="Times New Roman" w:cs="Times New Roman"/>
+          <w:sz w:val="26"/>
+          <w:szCs w:val="26"/>
+        </w:rPr>
+        <w:t>a trên AI.</w:t>
+      </w:r>
+    </w:p>
+    <w:p>
+      <w:pPr>
+        <w:pStyle w:val="ListParagraph"/>
+        <w:numPr>
+          <w:ilvl w:val="0"/>
+          <w:numId w:val="30"/>
+        </w:numPr>
+        <w:autoSpaceDE w:val="0"/>
+        <w:autoSpaceDN w:val="0"/>
+        <w:adjustRightInd w:val="0"/>
+        <w:spacing w:line="360" w:lineRule="auto"/>
+        <w:jc w:val="both"/>
+        <w:rPr>
+          <w:rFonts w:ascii="Times New Roman" w:eastAsiaTheme="minorHAnsi" w:hAnsi="Times New Roman" w:cs="Times New Roman"/>
+          <w:b/>
+          <w:sz w:val="26"/>
+          <w:szCs w:val="26"/>
+        </w:rPr>
+      </w:pPr>
+      <w:r>
+        <w:rPr>
+          <w:rFonts w:ascii="Times New Roman" w:eastAsiaTheme="minorHAnsi" w:hAnsi="Times New Roman" w:cs="Times New Roman"/>
+          <w:b/>
+          <w:sz w:val="26"/>
+          <w:szCs w:val="26"/>
+        </w:rPr>
+        <w:t>Các bên liên quan chính (Key Stakeholders)</w:t>
+      </w:r>
+    </w:p>
+    <w:p>
+      <w:pPr>
+        <w:autoSpaceDE w:val="0"/>
+        <w:autoSpaceDN w:val="0"/>
+        <w:adjustRightInd w:val="0"/>
+        <w:spacing w:line="360" w:lineRule="auto"/>
+        <w:ind w:left="360" w:firstLine="360"/>
+        <w:jc w:val="both"/>
+        <w:rPr>
+          <w:rFonts w:ascii="Times New Roman" w:eastAsiaTheme="minorHAnsi" w:hAnsi="Times New Roman" w:cs="Times New Roman"/>
+          <w:sz w:val="26"/>
+          <w:szCs w:val="26"/>
+        </w:rPr>
+      </w:pPr>
+      <w:r>
+        <w:rPr>
+          <w:rFonts w:ascii="Times New Roman" w:eastAsiaTheme="minorHAnsi" w:hAnsi="Times New Roman" w:cs="Times New Roman"/>
+          <w:sz w:val="26"/>
+          <w:szCs w:val="26"/>
+        </w:rPr>
+        <w:t xml:space="preserve">Mọi dự án đều có </w:t>
+      </w:r>
+      <w:r>
+        <w:rPr>
+          <w:rFonts w:ascii="Times New Roman" w:eastAsiaTheme="minorHAnsi" w:hAnsi="Times New Roman" w:cs="Times New Roman"/>
+          <w:sz w:val="26"/>
+          <w:szCs w:val="26"/>
+        </w:rPr>
+        <w:t>Chủ sản phẩm (Pro</w:t>
+      </w:r>
+      <w:r>
+        <w:rPr>
+          <w:rFonts w:ascii="Times New Roman" w:eastAsiaTheme="minorHAnsi" w:hAnsi="Times New Roman" w:cs="Times New Roman"/>
+          <w:sz w:val="26"/>
+          <w:szCs w:val="26"/>
+        </w:rPr>
+        <w:t>duct Owner)  ở đây đại diện là  Huỳnh Quốc Huy thành viên c</w:t>
+      </w:r>
+      <w:r>
+        <w:rPr>
+          <w:rFonts w:ascii="Times New Roman" w:eastAsiaTheme="minorHAnsi" w:hAnsi="Times New Roman" w:cs="Times New Roman"/>
+          <w:sz w:val="26"/>
+          <w:szCs w:val="26"/>
+        </w:rPr>
+        <w:t>hịu trách nhiệm về yêu cầu sản phẩm, quản lý Product Backlog.</w:t>
+      </w:r>
+      <w:r>
+        <w:rPr>
+          <w:rFonts w:ascii="Times New Roman" w:eastAsiaTheme="minorHAnsi" w:hAnsi="Times New Roman" w:cs="Times New Roman"/>
+          <w:sz w:val="26"/>
+          <w:szCs w:val="26"/>
+        </w:rPr>
+        <w:t xml:space="preserve"> Thành viên này cũng đóng vai trò </w:t>
+      </w:r>
+      <w:r>
+        <w:rPr>
+          <w:rFonts w:ascii="Times New Roman" w:eastAsiaTheme="minorHAnsi" w:hAnsi="Times New Roman" w:cs="Times New Roman"/>
+          <w:sz w:val="26"/>
+          <w:szCs w:val="26"/>
+        </w:rPr>
+        <w:t>Sc</w:t>
+      </w:r>
+      <w:r>
+        <w:rPr>
+          <w:rFonts w:ascii="Times New Roman" w:eastAsiaTheme="minorHAnsi" w:hAnsi="Times New Roman" w:cs="Times New Roman"/>
+          <w:sz w:val="26"/>
+          <w:szCs w:val="26"/>
+        </w:rPr>
+        <w:t>rum Master thực hiện các công việc</w:t>
+      </w:r>
+      <w:r>
+        <w:rPr>
+          <w:rFonts w:ascii="Times New Roman" w:eastAsiaTheme="minorHAnsi" w:hAnsi="Times New Roman" w:cs="Times New Roman"/>
+          <w:sz w:val="26"/>
+          <w:szCs w:val="26"/>
+        </w:rPr>
+        <w:t xml:space="preserve"> đảm bảo nhóm tuân thủ quy trình Scrum và giải quyết các trở ngại.</w:t>
+      </w:r>
+      <w:r>
+        <w:rPr>
+          <w:rFonts w:ascii="Times New Roman" w:eastAsiaTheme="minorHAnsi" w:hAnsi="Times New Roman" w:cs="Times New Roman"/>
+          <w:sz w:val="26"/>
+          <w:szCs w:val="26"/>
+        </w:rPr>
+        <w:t xml:space="preserve"> </w:t>
+      </w:r>
+      <w:r>
+        <w:rPr>
+          <w:rFonts w:ascii="Times New Roman" w:eastAsiaTheme="minorHAnsi" w:hAnsi="Times New Roman" w:cs="Times New Roman"/>
+          <w:sz w:val="26"/>
+          <w:szCs w:val="26"/>
+        </w:rPr>
+        <w:t>Nhóm phát triển (Developmen</w:t>
+      </w:r>
+      <w:r>
+        <w:rPr>
+          <w:rFonts w:ascii="Times New Roman" w:eastAsiaTheme="minorHAnsi" w:hAnsi="Times New Roman" w:cs="Times New Roman"/>
+          <w:sz w:val="26"/>
+          <w:szCs w:val="26"/>
+        </w:rPr>
+        <w:t>t Team): Phan Chí Hải, Bùi Nguyễn Minh Huy, Nguyễn Phước Huy, Nguyễn Vũ Kha c</w:t>
+      </w:r>
+      <w:r>
+        <w:rPr>
+          <w:rFonts w:ascii="Times New Roman" w:eastAsiaTheme="minorHAnsi" w:hAnsi="Times New Roman" w:cs="Times New Roman"/>
+          <w:sz w:val="26"/>
+          <w:szCs w:val="26"/>
+        </w:rPr>
+        <w:t>hịu trách nhiệm phân tích, thiết kế</w:t>
+      </w:r>
+      <w:r>
+        <w:rPr>
+          <w:rFonts w:ascii="Times New Roman" w:eastAsiaTheme="minorHAnsi" w:hAnsi="Times New Roman" w:cs="Times New Roman"/>
+          <w:sz w:val="26"/>
+          <w:szCs w:val="26"/>
+        </w:rPr>
+        <w:t xml:space="preserve"> hệ thống, </w:t>
+      </w:r>
+      <w:r>
+        <w:rPr>
+          <w:rFonts w:ascii="Times New Roman" w:eastAsiaTheme="minorHAnsi" w:hAnsi="Times New Roman" w:cs="Times New Roman"/>
+          <w:sz w:val="26"/>
+          <w:szCs w:val="26"/>
+        </w:rPr>
+        <w:t>lập trình và kiểm thử.</w:t>
+      </w:r>
+      <w:r>
+        <w:rPr>
+          <w:rFonts w:ascii="Times New Roman" w:eastAsiaTheme="minorHAnsi" w:hAnsi="Times New Roman" w:cs="Times New Roman"/>
+          <w:sz w:val="26"/>
+          <w:szCs w:val="26"/>
+        </w:rPr>
+        <w:t xml:space="preserve"> Cuối cùng một thành phần không thể thiếu là khách hàng ở đây là g</w:t>
+      </w:r>
+      <w:r>
+        <w:rPr>
+          <w:rFonts w:ascii="Times New Roman" w:eastAsiaTheme="minorHAnsi" w:hAnsi="Times New Roman" w:cs="Times New Roman"/>
+          <w:sz w:val="26"/>
+          <w:szCs w:val="26"/>
+        </w:rPr>
+        <w:t>iảng viên hướng dẫ</w:t>
+      </w:r>
+      <w:r>
+        <w:rPr>
+          <w:rFonts w:ascii="Times New Roman" w:eastAsiaTheme="minorHAnsi" w:hAnsi="Times New Roman" w:cs="Times New Roman"/>
+          <w:sz w:val="26"/>
+          <w:szCs w:val="26"/>
+        </w:rPr>
+        <w:t>n – Tiến sĩ Nguyễn Văn Hòa</w:t>
+      </w:r>
+      <w:r>
+        <w:rPr>
+          <w:rFonts w:ascii="Times New Roman" w:eastAsiaTheme="minorHAnsi" w:hAnsi="Times New Roman" w:cs="Times New Roman"/>
+          <w:sz w:val="26"/>
+          <w:szCs w:val="26"/>
+        </w:rPr>
+        <w:t xml:space="preserve"> </w:t>
+      </w:r>
+      <w:r>
+        <w:rPr>
+          <w:rFonts w:ascii="Times New Roman" w:eastAsiaTheme="minorHAnsi" w:hAnsi="Times New Roman" w:cs="Times New Roman"/>
+          <w:sz w:val="26"/>
+          <w:szCs w:val="26"/>
+        </w:rPr>
+        <w:t>chịu trách nhiệm đ</w:t>
+      </w:r>
+      <w:r>
+        <w:rPr>
+          <w:rFonts w:ascii="Times New Roman" w:eastAsiaTheme="minorHAnsi" w:hAnsi="Times New Roman" w:cs="Times New Roman"/>
+          <w:sz w:val="26"/>
+          <w:szCs w:val="26"/>
+        </w:rPr>
+        <w:t xml:space="preserve">ánh giá, đưa ra phản hồi </w:t>
+      </w:r>
+      <w:r>
+        <w:rPr>
+          <w:rFonts w:ascii="Times New Roman" w:eastAsiaTheme="minorHAnsi" w:hAnsi="Times New Roman" w:cs="Times New Roman"/>
+          <w:sz w:val="26"/>
+          <w:szCs w:val="26"/>
+        </w:rPr>
+        <w:t xml:space="preserve">nhận xét </w:t>
+      </w:r>
+      <w:r>
+        <w:rPr>
+          <w:rFonts w:ascii="Times New Roman" w:eastAsiaTheme="minorHAnsi" w:hAnsi="Times New Roman" w:cs="Times New Roman"/>
+          <w:sz w:val="26"/>
+          <w:szCs w:val="26"/>
+        </w:rPr>
+        <w:t>và phê duyệt sản phẩm.</w:t>
+      </w:r>
+    </w:p>
+    <w:p>
+      <w:pPr>
+        <w:pStyle w:val="ListParagraph"/>
+        <w:numPr>
+          <w:ilvl w:val="0"/>
+          <w:numId w:val="30"/>
+        </w:numPr>
+        <w:autoSpaceDE w:val="0"/>
+        <w:autoSpaceDN w:val="0"/>
+        <w:adjustRightInd w:val="0"/>
+        <w:spacing w:line="360" w:lineRule="auto"/>
+        <w:jc w:val="both"/>
+        <w:rPr>
+          <w:rFonts w:ascii="Times New Roman" w:eastAsiaTheme="minorHAnsi" w:hAnsi="Times New Roman" w:cs="Times New Roman"/>
+          <w:b/>
+          <w:sz w:val="26"/>
+          <w:szCs w:val="26"/>
+        </w:rPr>
+      </w:pPr>
+      <w:r>
+        <w:rPr>
+          <w:rFonts w:ascii="Times New Roman" w:eastAsiaTheme="minorHAnsi" w:hAnsi="Times New Roman" w:cs="Times New Roman"/>
+          <w:b/>
+          <w:sz w:val="26"/>
+          <w:szCs w:val="26"/>
+        </w:rPr>
+        <w:t>Ngân sách và tài nguyên</w:t>
+      </w:r>
+    </w:p>
+    <w:p>
+      <w:pPr>
+        <w:pStyle w:val="ListParagraph"/>
+        <w:autoSpaceDE w:val="0"/>
+        <w:autoSpaceDN w:val="0"/>
+        <w:adjustRightInd w:val="0"/>
+        <w:spacing w:line="360" w:lineRule="auto"/>
+        <w:jc w:val="both"/>
+        <w:rPr>
+          <w:rFonts w:ascii="Times New Roman" w:eastAsiaTheme="minorHAnsi" w:hAnsi="Times New Roman" w:cs="Times New Roman"/>
+          <w:sz w:val="26"/>
+          <w:szCs w:val="26"/>
+        </w:rPr>
+      </w:pPr>
+      <w:r>
+        <w:rPr>
+          <w:rFonts w:ascii="Times New Roman" w:eastAsiaTheme="minorHAnsi" w:hAnsi="Times New Roman" w:cs="Times New Roman"/>
+          <w:sz w:val="26"/>
+          <w:szCs w:val="26"/>
+        </w:rPr>
+        <w:t>Dự án không sử dụng các công cụ hay bất kỳ dịch vụ trả phí nào nên không có ngân sách cụ thể. Quan trọng của dự án này là thời gian và công sức của mỗi thành viên. Bên cạnh đó tài nguyên của dự án được xác định thông qua các kiến thức kỹ năng của nhóm về lập trình web, công nghệ web PHP, tài liệu các môn liên quan như lập trình web, phân tích thiết kế hệ thống, công nghệ web PH</w:t>
+      </w:r>
+      <w:r>
+        <w:rPr>
+          <w:rFonts w:ascii="Times New Roman" w:eastAsiaTheme="minorHAnsi" w:hAnsi="Times New Roman" w:cs="Times New Roman"/>
+          <w:sz w:val="26"/>
+          <w:szCs w:val="26"/>
+        </w:rPr>
+        <w:t>P, framwork Laravel…Các công cụ quản lý dự án miễn phí như Jira, Notion, GitHub. Các thiết bị như máy tính, laptop cá nhân, máy tính trường…</w:t>
+      </w:r>
+      <w:bookmarkStart w:id="0" w:name="_GoBack"/>
+      <w:bookmarkEnd w:id="0"/>
+    </w:p>
+    <w:p>
+      <w:pPr>
+        <w:pStyle w:val="ListParagraph"/>
+        <w:numPr>
+          <w:ilvl w:val="0"/>
+          <w:numId w:val="30"/>
+        </w:numPr>
+        <w:autoSpaceDE w:val="0"/>
+        <w:autoSpaceDN w:val="0"/>
+        <w:adjustRightInd w:val="0"/>
+        <w:spacing w:line="360" w:lineRule="auto"/>
+        <w:jc w:val="both"/>
+        <w:rPr>
+          <w:rFonts w:ascii="Times New Roman" w:eastAsiaTheme="minorHAnsi" w:hAnsi="Times New Roman" w:cs="Times New Roman"/>
+          <w:b/>
+          <w:sz w:val="26"/>
+          <w:szCs w:val="26"/>
+        </w:rPr>
+      </w:pPr>
+      <w:r>
+        <w:rPr>
+          <w:rFonts w:ascii="Times New Roman" w:eastAsiaTheme="minorHAnsi" w:hAnsi="Times New Roman" w:cs="Times New Roman"/>
+          <w:b/>
+          <w:sz w:val="26"/>
+          <w:szCs w:val="26"/>
+        </w:rPr>
+        <w:t>Điều lệ dự án (Project Bylaws)</w:t>
+      </w:r>
+    </w:p>
+    <w:p>
+      <w:pPr>
         <w:pStyle w:val="ListParagraph"/>
         <w:numPr>
           <w:ilvl w:val="1"/>
@@ -852,7 +1338,7 @@
           <w:sz w:val="26"/>
           <w:szCs w:val="26"/>
         </w:rPr>
-        <w:t xml:space="preserve"> Các tính năng chính</w:t>
+        <w:t>Quy trình làm việc Scrum</w:t>
       </w:r>
     </w:p>
     <w:p>
@@ -881,94 +1367,7 @@
           <w:sz w:val="26"/>
           <w:szCs w:val="26"/>
         </w:rPr>
-        <w:t xml:space="preserve"> Công nghệ và công cụ</w:t>
-      </w:r>
-    </w:p>
-    <w:p>
-      <w:pPr>
-        <w:pStyle w:val="ListParagraph"/>
-        <w:numPr>
-          <w:ilvl w:val="0"/>
-          <w:numId w:val="30"/>
-        </w:numPr>
-        <w:autoSpaceDE w:val="0"/>
-        <w:autoSpaceDN w:val="0"/>
-        <w:adjustRightInd w:val="0"/>
-        <w:spacing w:line="360" w:lineRule="auto"/>
-        <w:jc w:val="both"/>
-        <w:rPr>
-          <w:rFonts w:ascii="Times New Roman" w:eastAsiaTheme="minorHAnsi" w:hAnsi="Times New Roman" w:cs="Times New Roman"/>
-          <w:b/>
-          <w:sz w:val="26"/>
-          <w:szCs w:val="26"/>
-        </w:rPr>
-      </w:pPr>
-      <w:r>
-        <w:rPr>
-          <w:rFonts w:ascii="Times New Roman" w:eastAsiaTheme="minorHAnsi" w:hAnsi="Times New Roman" w:cs="Times New Roman"/>
-          <w:b/>
-          <w:sz w:val="26"/>
-          <w:szCs w:val="26"/>
-        </w:rPr>
-        <w:t>Các bên liên quan chính (Key Stakeholders)</w:t>
-      </w:r>
-    </w:p>
-    <w:p>
-      <w:pPr>
-        <w:pStyle w:val="ListParagraph"/>
-        <w:numPr>
-          <w:ilvl w:val="0"/>
-          <w:numId w:val="30"/>
-        </w:numPr>
-        <w:autoSpaceDE w:val="0"/>
-        <w:autoSpaceDN w:val="0"/>
-        <w:adjustRightInd w:val="0"/>
-        <w:spacing w:line="360" w:lineRule="auto"/>
-        <w:jc w:val="both"/>
-        <w:rPr>
-          <w:rFonts w:ascii="Times New Roman" w:eastAsiaTheme="minorHAnsi" w:hAnsi="Times New Roman" w:cs="Times New Roman"/>
-          <w:b/>
-          <w:sz w:val="26"/>
-          <w:szCs w:val="26"/>
-        </w:rPr>
-      </w:pPr>
-      <w:r>
-        <w:rPr>
-          <w:rFonts w:ascii="Times New Roman" w:eastAsiaTheme="minorHAnsi" w:hAnsi="Times New Roman" w:cs="Times New Roman"/>
-          <w:b/>
-          <w:sz w:val="26"/>
-          <w:szCs w:val="26"/>
-        </w:rPr>
-        <w:t>Ngân sách và tài nguyên</w:t>
-      </w:r>
-    </w:p>
-    <w:p>
-      <w:pPr>
-        <w:pStyle w:val="ListParagraph"/>
-        <w:numPr>
-          <w:ilvl w:val="0"/>
-          <w:numId w:val="30"/>
-        </w:numPr>
-        <w:autoSpaceDE w:val="0"/>
-        <w:autoSpaceDN w:val="0"/>
-        <w:adjustRightInd w:val="0"/>
-        <w:spacing w:line="360" w:lineRule="auto"/>
-        <w:jc w:val="both"/>
-        <w:rPr>
-          <w:rFonts w:ascii="Times New Roman" w:eastAsiaTheme="minorHAnsi" w:hAnsi="Times New Roman" w:cs="Times New Roman"/>
-          <w:b/>
-          <w:sz w:val="26"/>
-          <w:szCs w:val="26"/>
-        </w:rPr>
-      </w:pPr>
-      <w:r>
-        <w:rPr>
-          <w:rFonts w:ascii="Times New Roman" w:eastAsiaTheme="minorHAnsi" w:hAnsi="Times New Roman" w:cs="Times New Roman"/>
-          <w:b/>
-          <w:sz w:val="26"/>
-          <w:szCs w:val="26"/>
-        </w:rPr>
-        <w:t>Điều lệ dự án (Project Bylaws)</w:t>
+        <w:t>Phân công vai trò và trách nhiệm</w:t>
       </w:r>
     </w:p>
     <w:p>
@@ -997,7 +1396,7 @@
           <w:sz w:val="26"/>
           <w:szCs w:val="26"/>
         </w:rPr>
-        <w:t>Quy trình làm việc Scrum</w:t>
+        <w:t>Quy tắc giao tiếp và làm việc</w:t>
       </w:r>
     </w:p>
     <w:p>
@@ -1026,7 +1425,7 @@
           <w:sz w:val="26"/>
           <w:szCs w:val="26"/>
         </w:rPr>
-        <w:t>Phân công vai trò và trách nhiệm</w:t>
+        <w:t xml:space="preserve"> Quản lý rủi ro và thay đổi</w:t>
       </w:r>
     </w:p>
     <w:p>
@@ -1055,68 +1454,8 @@
           <w:sz w:val="26"/>
           <w:szCs w:val="26"/>
         </w:rPr>
-        <w:t>Quy tắc giao tiếp và làm việc</w:t>
-      </w:r>
-    </w:p>
-    <w:p>
-      <w:pPr>
-        <w:pStyle w:val="ListParagraph"/>
-        <w:numPr>
-          <w:ilvl w:val="1"/>
-          <w:numId w:val="30"/>
-        </w:numPr>
-        <w:autoSpaceDE w:val="0"/>
-        <w:autoSpaceDN w:val="0"/>
-        <w:adjustRightInd w:val="0"/>
-        <w:spacing w:line="360" w:lineRule="auto"/>
-        <w:jc w:val="both"/>
-        <w:rPr>
-          <w:rFonts w:ascii="Times New Roman" w:eastAsiaTheme="minorHAnsi" w:hAnsi="Times New Roman" w:cs="Times New Roman"/>
-          <w:b/>
-          <w:sz w:val="26"/>
-          <w:szCs w:val="26"/>
-        </w:rPr>
-      </w:pPr>
-      <w:r>
-        <w:rPr>
-          <w:rFonts w:ascii="Times New Roman" w:eastAsiaTheme="minorHAnsi" w:hAnsi="Times New Roman" w:cs="Times New Roman"/>
-          <w:b/>
-          <w:sz w:val="26"/>
-          <w:szCs w:val="26"/>
-        </w:rPr>
-        <w:t xml:space="preserve"> Quản lý rủi ro và thay đổi</w:t>
-      </w:r>
-    </w:p>
-    <w:p>
-      <w:pPr>
-        <w:pStyle w:val="ListParagraph"/>
-        <w:numPr>
-          <w:ilvl w:val="1"/>
-          <w:numId w:val="30"/>
-        </w:numPr>
-        <w:autoSpaceDE w:val="0"/>
-        <w:autoSpaceDN w:val="0"/>
-        <w:adjustRightInd w:val="0"/>
-        <w:spacing w:line="360" w:lineRule="auto"/>
-        <w:jc w:val="both"/>
-        <w:rPr>
-          <w:rFonts w:ascii="Times New Roman" w:eastAsiaTheme="minorHAnsi" w:hAnsi="Times New Roman" w:cs="Times New Roman"/>
-          <w:b/>
-          <w:sz w:val="26"/>
-          <w:szCs w:val="26"/>
-        </w:rPr>
-      </w:pPr>
-      <w:r>
-        <w:rPr>
-          <w:rFonts w:ascii="Times New Roman" w:eastAsiaTheme="minorHAnsi" w:hAnsi="Times New Roman" w:cs="Times New Roman"/>
-          <w:b/>
-          <w:sz w:val="26"/>
-          <w:szCs w:val="26"/>
-        </w:rPr>
         <w:t xml:space="preserve"> Tiêu chí hoàn thnahf (Definition of Done -DoD)</w:t>
       </w:r>
-      <w:bookmarkStart w:id="0" w:name="_GoBack"/>
-      <w:bookmarkEnd w:id="0"/>
     </w:p>
     <w:sectPr>
       <w:footerReference w:type="default" r:id="rId8"/>
@@ -1189,7 +1528,7 @@
           <w:rPr>
             <w:noProof/>
           </w:rPr>
-          <w:t>2</w:t>
+          <w:t>3</w:t>
         </w:r>
         <w:r>
           <w:rPr>
@@ -5844,7 +6183,7 @@
 </file>
 
 <file path=customXml/itemProps1.xml><?xml version="1.0" encoding="utf-8"?>
-<ds:datastoreItem xmlns:ds="http://schemas.openxmlformats.org/officeDocument/2006/customXml" ds:itemID="{5DE20976-5122-4A32-8D2A-BB2DBA885989}">
+<ds:datastoreItem xmlns:ds="http://schemas.openxmlformats.org/officeDocument/2006/customXml" ds:itemID="{2831FF2B-FA6C-428C-B896-E77A13218DE9}">
   <ds:schemaRefs>
     <ds:schemaRef ds:uri="http://schemas.openxmlformats.org/officeDocument/2006/bibliography"/>
   </ds:schemaRefs>

</xml_diff>